<commit_message>
Added values into the database
</commit_message>
<xml_diff>
--- a/Project Documentation Idea.docx
+++ b/Project Documentation Idea.docx
@@ -50,6 +50,7 @@
       </w:pPr>
       <w:r>
         <w:rPr>
+          <w:noProof/>
           <w:lang w:val="en-US"/>
         </w:rPr>
         <w:drawing>
@@ -104,6 +105,7 @@
       </w:pPr>
       <w:r>
         <w:rPr>
+          <w:noProof/>
           <w:lang w:val="en-US"/>
         </w:rPr>
         <w:lastRenderedPageBreak/>
@@ -143,6 +145,1462 @@
           </wp:inline>
         </w:drawing>
       </w:r>
+    </w:p>
+    <w:p>
+      <w:pPr>
+        <w:rPr>
+          <w:lang w:val="en-US"/>
+        </w:rPr>
+      </w:pPr>
+    </w:p>
+    <w:p>
+      <w:pPr>
+        <w:rPr>
+          <w:lang w:val="en-US"/>
+        </w:rPr>
+      </w:pPr>
+    </w:p>
+    <w:p>
+      <w:pPr>
+        <w:rPr>
+          <w:lang w:val="en-US"/>
+        </w:rPr>
+      </w:pPr>
+    </w:p>
+    <w:p>
+      <w:pPr>
+        <w:rPr>
+          <w:lang w:val="en-US"/>
+        </w:rPr>
+      </w:pPr>
+    </w:p>
+    <w:p>
+      <w:pPr>
+        <w:rPr>
+          <w:lang w:val="en-US"/>
+        </w:rPr>
+      </w:pPr>
+    </w:p>
+    <w:p>
+      <w:pPr>
+        <w:rPr>
+          <w:lang w:val="en-US"/>
+        </w:rPr>
+      </w:pPr>
+    </w:p>
+    <w:p>
+      <w:pPr>
+        <w:rPr>
+          <w:lang w:val="en-US"/>
+        </w:rPr>
+      </w:pPr>
+    </w:p>
+    <w:p>
+      <w:pPr>
+        <w:rPr>
+          <w:lang w:val="en-US"/>
+        </w:rPr>
+      </w:pPr>
+    </w:p>
+    <w:p>
+      <w:pPr>
+        <w:rPr>
+          <w:lang w:val="en-US"/>
+        </w:rPr>
+      </w:pPr>
+    </w:p>
+    <w:p>
+      <w:pPr>
+        <w:rPr>
+          <w:lang w:val="en-US"/>
+        </w:rPr>
+      </w:pPr>
+    </w:p>
+    <w:p>
+      <w:pPr>
+        <w:rPr>
+          <w:lang w:val="en-US"/>
+        </w:rPr>
+      </w:pPr>
+    </w:p>
+    <w:p>
+      <w:pPr>
+        <w:rPr>
+          <w:lang w:val="en-US"/>
+        </w:rPr>
+      </w:pPr>
+    </w:p>
+    <w:p>
+      <w:pPr>
+        <w:rPr>
+          <w:lang w:val="en-US"/>
+        </w:rPr>
+      </w:pPr>
+    </w:p>
+    <w:p>
+      <w:pPr>
+        <w:rPr>
+          <w:lang w:val="en-US"/>
+        </w:rPr>
+      </w:pPr>
+    </w:p>
+    <w:p>
+      <w:pPr>
+        <w:rPr>
+          <w:lang w:val="en-US"/>
+        </w:rPr>
+      </w:pPr>
+    </w:p>
+    <w:p>
+      <w:pPr>
+        <w:rPr>
+          <w:lang w:val="en-US"/>
+        </w:rPr>
+      </w:pPr>
+      <w:r>
+        <w:rPr>
+          <w:lang w:val="en-US"/>
+        </w:rPr>
+        <w:lastRenderedPageBreak/>
+        <w:t>Possible exploration:</w:t>
+      </w:r>
+    </w:p>
+    <w:p>
+      <w:pPr>
+        <w:rPr>
+          <w:lang w:val="en-US"/>
+        </w:rPr>
+      </w:pPr>
+    </w:p>
+    <w:p>
+      <w:pPr>
+        <w:rPr>
+          <w:lang w:val="en-US"/>
+        </w:rPr>
+      </w:pPr>
+      <w:r>
+        <w:rPr>
+          <w:lang w:val="en-US"/>
+        </w:rPr>
+        <w:t>-- Get total portfolio value for each user</w:t>
+      </w:r>
+    </w:p>
+    <w:p>
+      <w:pPr>
+        <w:rPr>
+          <w:lang w:val="en-US"/>
+        </w:rPr>
+      </w:pPr>
+      <w:r>
+        <w:rPr>
+          <w:lang w:val="en-US"/>
+        </w:rPr>
+        <w:t xml:space="preserve">SELECT </w:t>
+      </w:r>
+    </w:p>
+    <w:p>
+      <w:pPr>
+        <w:rPr>
+          <w:lang w:val="en-US"/>
+        </w:rPr>
+      </w:pPr>
+      <w:r>
+        <w:rPr>
+          <w:lang w:val="en-US"/>
+        </w:rPr>
+        <w:t xml:space="preserve">    </w:t>
+      </w:r>
+      <w:proofErr w:type="spellStart"/>
+      <w:proofErr w:type="gramStart"/>
+      <w:r>
+        <w:rPr>
+          <w:lang w:val="en-US"/>
+        </w:rPr>
+        <w:t>u.first</w:t>
+      </w:r>
+      <w:proofErr w:type="gramEnd"/>
+      <w:r>
+        <w:rPr>
+          <w:lang w:val="en-US"/>
+        </w:rPr>
+        <w:t>_name</w:t>
+      </w:r>
+      <w:proofErr w:type="spellEnd"/>
+      <w:r>
+        <w:rPr>
+          <w:lang w:val="en-US"/>
+        </w:rPr>
+        <w:t>,</w:t>
+      </w:r>
+    </w:p>
+    <w:p>
+      <w:pPr>
+        <w:rPr>
+          <w:lang w:val="en-US"/>
+        </w:rPr>
+      </w:pPr>
+      <w:r>
+        <w:rPr>
+          <w:lang w:val="en-US"/>
+        </w:rPr>
+        <w:t xml:space="preserve">    </w:t>
+      </w:r>
+      <w:proofErr w:type="spellStart"/>
+      <w:proofErr w:type="gramStart"/>
+      <w:r>
+        <w:rPr>
+          <w:lang w:val="en-US"/>
+        </w:rPr>
+        <w:t>u.last</w:t>
+      </w:r>
+      <w:proofErr w:type="gramEnd"/>
+      <w:r>
+        <w:rPr>
+          <w:lang w:val="en-US"/>
+        </w:rPr>
+        <w:t>_name</w:t>
+      </w:r>
+      <w:proofErr w:type="spellEnd"/>
+      <w:r>
+        <w:rPr>
+          <w:lang w:val="en-US"/>
+        </w:rPr>
+        <w:t>,</w:t>
+      </w:r>
+    </w:p>
+    <w:p>
+      <w:pPr>
+        <w:rPr>
+          <w:lang w:val="en-US"/>
+        </w:rPr>
+      </w:pPr>
+      <w:r>
+        <w:rPr>
+          <w:lang w:val="en-US"/>
+        </w:rPr>
+        <w:t xml:space="preserve">    </w:t>
+      </w:r>
+      <w:proofErr w:type="gramStart"/>
+      <w:r>
+        <w:rPr>
+          <w:lang w:val="en-US"/>
+        </w:rPr>
+        <w:t>SUM(</w:t>
+      </w:r>
+      <w:proofErr w:type="spellStart"/>
+      <w:proofErr w:type="gramEnd"/>
+      <w:r>
+        <w:rPr>
+          <w:lang w:val="en-US"/>
+        </w:rPr>
+        <w:t>w.value</w:t>
+      </w:r>
+      <w:proofErr w:type="spellEnd"/>
+      <w:r>
+        <w:rPr>
+          <w:lang w:val="en-US"/>
+        </w:rPr>
+        <w:t xml:space="preserve"> * </w:t>
+      </w:r>
+      <w:proofErr w:type="spellStart"/>
+      <w:r>
+        <w:rPr>
+          <w:lang w:val="en-US"/>
+        </w:rPr>
+        <w:t>c.price</w:t>
+      </w:r>
+      <w:proofErr w:type="spellEnd"/>
+      <w:r>
+        <w:rPr>
+          <w:lang w:val="en-US"/>
+        </w:rPr>
+        <w:t xml:space="preserve">) as </w:t>
+      </w:r>
+      <w:proofErr w:type="spellStart"/>
+      <w:r>
+        <w:rPr>
+          <w:lang w:val="en-US"/>
+        </w:rPr>
+        <w:t>portfolio_value_usd</w:t>
+      </w:r>
+      <w:proofErr w:type="spellEnd"/>
+    </w:p>
+    <w:p>
+      <w:pPr>
+        <w:rPr>
+          <w:lang w:val="en-US"/>
+        </w:rPr>
+      </w:pPr>
+      <w:r>
+        <w:rPr>
+          <w:lang w:val="en-US"/>
+        </w:rPr>
+        <w:t>FROM user u</w:t>
+      </w:r>
+    </w:p>
+    <w:p>
+      <w:pPr>
+        <w:rPr>
+          <w:lang w:val="en-US"/>
+        </w:rPr>
+      </w:pPr>
+      <w:r>
+        <w:rPr>
+          <w:lang w:val="en-US"/>
+        </w:rPr>
+        <w:t xml:space="preserve">JOIN </w:t>
+      </w:r>
+      <w:proofErr w:type="spellStart"/>
+      <w:r>
+        <w:rPr>
+          <w:lang w:val="en-US"/>
+        </w:rPr>
+        <w:t>user_wallet</w:t>
+      </w:r>
+      <w:proofErr w:type="spellEnd"/>
+      <w:r>
+        <w:rPr>
+          <w:lang w:val="en-US"/>
+        </w:rPr>
+        <w:t xml:space="preserve"> w ON </w:t>
+      </w:r>
+      <w:proofErr w:type="spellStart"/>
+      <w:r>
+        <w:rPr>
+          <w:lang w:val="en-US"/>
+        </w:rPr>
+        <w:t>u.user_id</w:t>
+      </w:r>
+      <w:proofErr w:type="spellEnd"/>
+      <w:r>
+        <w:rPr>
+          <w:lang w:val="en-US"/>
+        </w:rPr>
+        <w:t xml:space="preserve"> = </w:t>
+      </w:r>
+      <w:proofErr w:type="spellStart"/>
+      <w:r>
+        <w:rPr>
+          <w:lang w:val="en-US"/>
+        </w:rPr>
+        <w:t>w.user_id</w:t>
+      </w:r>
+      <w:proofErr w:type="spellEnd"/>
+    </w:p>
+    <w:p>
+      <w:pPr>
+        <w:rPr>
+          <w:lang w:val="en-US"/>
+        </w:rPr>
+      </w:pPr>
+      <w:r>
+        <w:rPr>
+          <w:lang w:val="en-US"/>
+        </w:rPr>
+        <w:t xml:space="preserve">JOIN cryptocurrency c ON </w:t>
+      </w:r>
+      <w:proofErr w:type="spellStart"/>
+      <w:proofErr w:type="gramStart"/>
+      <w:r>
+        <w:rPr>
+          <w:lang w:val="en-US"/>
+        </w:rPr>
+        <w:t>w.crypto</w:t>
+      </w:r>
+      <w:proofErr w:type="gramEnd"/>
+      <w:r>
+        <w:rPr>
+          <w:lang w:val="en-US"/>
+        </w:rPr>
+        <w:t>_id</w:t>
+      </w:r>
+      <w:proofErr w:type="spellEnd"/>
+      <w:r>
+        <w:rPr>
+          <w:lang w:val="en-US"/>
+        </w:rPr>
+        <w:t xml:space="preserve"> = </w:t>
+      </w:r>
+      <w:proofErr w:type="spellStart"/>
+      <w:r>
+        <w:rPr>
+          <w:lang w:val="en-US"/>
+        </w:rPr>
+        <w:t>c.crypto_id</w:t>
+      </w:r>
+      <w:proofErr w:type="spellEnd"/>
+    </w:p>
+    <w:p>
+      <w:pPr>
+        <w:rPr>
+          <w:lang w:val="en-US"/>
+        </w:rPr>
+      </w:pPr>
+      <w:r>
+        <w:rPr>
+          <w:lang w:val="en-US"/>
+        </w:rPr>
+        <w:t xml:space="preserve">GROUP BY </w:t>
+      </w:r>
+      <w:proofErr w:type="spellStart"/>
+      <w:r>
+        <w:rPr>
+          <w:lang w:val="en-US"/>
+        </w:rPr>
+        <w:t>u.user_id</w:t>
+      </w:r>
+      <w:proofErr w:type="spellEnd"/>
+      <w:r>
+        <w:rPr>
+          <w:lang w:val="en-US"/>
+        </w:rPr>
+        <w:t xml:space="preserve">, </w:t>
+      </w:r>
+      <w:proofErr w:type="spellStart"/>
+      <w:proofErr w:type="gramStart"/>
+      <w:r>
+        <w:rPr>
+          <w:lang w:val="en-US"/>
+        </w:rPr>
+        <w:t>u.first</w:t>
+      </w:r>
+      <w:proofErr w:type="gramEnd"/>
+      <w:r>
+        <w:rPr>
+          <w:lang w:val="en-US"/>
+        </w:rPr>
+        <w:t>_name</w:t>
+      </w:r>
+      <w:proofErr w:type="spellEnd"/>
+      <w:r>
+        <w:rPr>
+          <w:lang w:val="en-US"/>
+        </w:rPr>
+        <w:t xml:space="preserve">, </w:t>
+      </w:r>
+      <w:proofErr w:type="spellStart"/>
+      <w:r>
+        <w:rPr>
+          <w:lang w:val="en-US"/>
+        </w:rPr>
+        <w:t>u.last_name</w:t>
+      </w:r>
+      <w:proofErr w:type="spellEnd"/>
+      <w:r>
+        <w:rPr>
+          <w:lang w:val="en-US"/>
+        </w:rPr>
+        <w:t>;</w:t>
+      </w:r>
+    </w:p>
+    <w:p>
+      <w:pPr>
+        <w:rPr>
+          <w:lang w:val="en-US"/>
+        </w:rPr>
+      </w:pPr>
+    </w:p>
+    <w:p>
+      <w:pPr>
+        <w:rPr>
+          <w:lang w:val="en-US"/>
+        </w:rPr>
+      </w:pPr>
+      <w:r>
+        <w:rPr>
+          <w:lang w:val="en-US"/>
+        </w:rPr>
+        <w:t xml:space="preserve">-- Get detailed portfolio breakdown for a specific user (e.g., </w:t>
+      </w:r>
+      <w:proofErr w:type="spellStart"/>
+      <w:r>
+        <w:rPr>
+          <w:lang w:val="en-US"/>
+        </w:rPr>
+        <w:t>user_id</w:t>
+      </w:r>
+      <w:proofErr w:type="spellEnd"/>
+      <w:r>
+        <w:rPr>
+          <w:lang w:val="en-US"/>
+        </w:rPr>
+        <w:t xml:space="preserve"> = 1)</w:t>
+      </w:r>
+    </w:p>
+    <w:p>
+      <w:pPr>
+        <w:rPr>
+          <w:lang w:val="en-US"/>
+        </w:rPr>
+      </w:pPr>
+      <w:r>
+        <w:rPr>
+          <w:lang w:val="en-US"/>
+        </w:rPr>
+        <w:t xml:space="preserve">SELECT </w:t>
+      </w:r>
+    </w:p>
+    <w:p>
+      <w:pPr>
+        <w:rPr>
+          <w:lang w:val="en-US"/>
+        </w:rPr>
+      </w:pPr>
+      <w:r>
+        <w:rPr>
+          <w:lang w:val="en-US"/>
+        </w:rPr>
+        <w:t xml:space="preserve">    </w:t>
+      </w:r>
+      <w:proofErr w:type="spellStart"/>
+      <w:r>
+        <w:rPr>
+          <w:lang w:val="en-US"/>
+        </w:rPr>
+        <w:t>c.crypto_name</w:t>
+      </w:r>
+      <w:proofErr w:type="spellEnd"/>
+      <w:r>
+        <w:rPr>
+          <w:lang w:val="en-US"/>
+        </w:rPr>
+        <w:t>,</w:t>
+      </w:r>
+    </w:p>
+    <w:p>
+      <w:pPr>
+        <w:rPr>
+          <w:lang w:val="en-US"/>
+        </w:rPr>
+      </w:pPr>
+      <w:r>
+        <w:rPr>
+          <w:lang w:val="en-US"/>
+        </w:rPr>
+        <w:t xml:space="preserve">    </w:t>
+      </w:r>
+      <w:proofErr w:type="spellStart"/>
+      <w:r>
+        <w:rPr>
+          <w:lang w:val="en-US"/>
+        </w:rPr>
+        <w:t>c.ticker</w:t>
+      </w:r>
+      <w:proofErr w:type="spellEnd"/>
+      <w:r>
+        <w:rPr>
+          <w:lang w:val="en-US"/>
+        </w:rPr>
+        <w:t>,</w:t>
+      </w:r>
+    </w:p>
+    <w:p>
+      <w:pPr>
+        <w:rPr>
+          <w:lang w:val="en-US"/>
+        </w:rPr>
+      </w:pPr>
+      <w:r>
+        <w:rPr>
+          <w:lang w:val="en-US"/>
+        </w:rPr>
+        <w:t xml:space="preserve">    </w:t>
+      </w:r>
+      <w:proofErr w:type="spellStart"/>
+      <w:r>
+        <w:rPr>
+          <w:lang w:val="en-US"/>
+        </w:rPr>
+        <w:t>w.value</w:t>
+      </w:r>
+      <w:proofErr w:type="spellEnd"/>
+      <w:r>
+        <w:rPr>
+          <w:lang w:val="en-US"/>
+        </w:rPr>
+        <w:t xml:space="preserve"> as quantity,</w:t>
+      </w:r>
+    </w:p>
+    <w:p>
+      <w:pPr>
+        <w:rPr>
+          <w:lang w:val="en-US"/>
+        </w:rPr>
+      </w:pPr>
+      <w:r>
+        <w:rPr>
+          <w:lang w:val="en-US"/>
+        </w:rPr>
+        <w:t xml:space="preserve">    </w:t>
+      </w:r>
+      <w:proofErr w:type="spellStart"/>
+      <w:r>
+        <w:rPr>
+          <w:lang w:val="en-US"/>
+        </w:rPr>
+        <w:t>c.price</w:t>
+      </w:r>
+      <w:proofErr w:type="spellEnd"/>
+      <w:r>
+        <w:rPr>
+          <w:lang w:val="en-US"/>
+        </w:rPr>
+        <w:t xml:space="preserve"> as </w:t>
+      </w:r>
+      <w:proofErr w:type="spellStart"/>
+      <w:r>
+        <w:rPr>
+          <w:lang w:val="en-US"/>
+        </w:rPr>
+        <w:t>current_price</w:t>
+      </w:r>
+      <w:proofErr w:type="spellEnd"/>
+      <w:r>
+        <w:rPr>
+          <w:lang w:val="en-US"/>
+        </w:rPr>
+        <w:t>,</w:t>
+      </w:r>
+    </w:p>
+    <w:p>
+      <w:pPr>
+        <w:rPr>
+          <w:lang w:val="en-US"/>
+        </w:rPr>
+      </w:pPr>
+      <w:r>
+        <w:rPr>
+          <w:lang w:val="en-US"/>
+        </w:rPr>
+        <w:t xml:space="preserve">    (</w:t>
+      </w:r>
+      <w:proofErr w:type="spellStart"/>
+      <w:r>
+        <w:rPr>
+          <w:lang w:val="en-US"/>
+        </w:rPr>
+        <w:t>w.value</w:t>
+      </w:r>
+      <w:proofErr w:type="spellEnd"/>
+      <w:r>
+        <w:rPr>
+          <w:lang w:val="en-US"/>
+        </w:rPr>
+        <w:t xml:space="preserve"> * </w:t>
+      </w:r>
+      <w:proofErr w:type="spellStart"/>
+      <w:proofErr w:type="gramStart"/>
+      <w:r>
+        <w:rPr>
+          <w:lang w:val="en-US"/>
+        </w:rPr>
+        <w:t>c.price</w:t>
+      </w:r>
+      <w:proofErr w:type="spellEnd"/>
+      <w:proofErr w:type="gramEnd"/>
+      <w:r>
+        <w:rPr>
+          <w:lang w:val="en-US"/>
+        </w:rPr>
+        <w:t xml:space="preserve">) as </w:t>
+      </w:r>
+      <w:proofErr w:type="spellStart"/>
+      <w:r>
+        <w:rPr>
+          <w:lang w:val="en-US"/>
+        </w:rPr>
+        <w:t>total_value_usd</w:t>
+      </w:r>
+      <w:proofErr w:type="spellEnd"/>
+    </w:p>
+    <w:p>
+      <w:pPr>
+        <w:rPr>
+          <w:lang w:val="en-US"/>
+        </w:rPr>
+      </w:pPr>
+      <w:r>
+        <w:rPr>
+          <w:lang w:val="en-US"/>
+        </w:rPr>
+        <w:t xml:space="preserve">FROM </w:t>
+      </w:r>
+      <w:proofErr w:type="spellStart"/>
+      <w:r>
+        <w:rPr>
+          <w:lang w:val="en-US"/>
+        </w:rPr>
+        <w:t>user_wallet</w:t>
+      </w:r>
+      <w:proofErr w:type="spellEnd"/>
+      <w:r>
+        <w:rPr>
+          <w:lang w:val="en-US"/>
+        </w:rPr>
+        <w:t xml:space="preserve"> w</w:t>
+      </w:r>
+    </w:p>
+    <w:p>
+      <w:pPr>
+        <w:rPr>
+          <w:lang w:val="en-US"/>
+        </w:rPr>
+      </w:pPr>
+      <w:r>
+        <w:rPr>
+          <w:lang w:val="en-US"/>
+        </w:rPr>
+        <w:t xml:space="preserve">JOIN cryptocurrency c ON </w:t>
+      </w:r>
+      <w:proofErr w:type="spellStart"/>
+      <w:proofErr w:type="gramStart"/>
+      <w:r>
+        <w:rPr>
+          <w:lang w:val="en-US"/>
+        </w:rPr>
+        <w:t>w.crypto</w:t>
+      </w:r>
+      <w:proofErr w:type="gramEnd"/>
+      <w:r>
+        <w:rPr>
+          <w:lang w:val="en-US"/>
+        </w:rPr>
+        <w:t>_id</w:t>
+      </w:r>
+      <w:proofErr w:type="spellEnd"/>
+      <w:r>
+        <w:rPr>
+          <w:lang w:val="en-US"/>
+        </w:rPr>
+        <w:t xml:space="preserve"> = </w:t>
+      </w:r>
+      <w:proofErr w:type="spellStart"/>
+      <w:r>
+        <w:rPr>
+          <w:lang w:val="en-US"/>
+        </w:rPr>
+        <w:t>c.crypto_id</w:t>
+      </w:r>
+      <w:proofErr w:type="spellEnd"/>
+    </w:p>
+    <w:p>
+      <w:pPr>
+        <w:rPr>
+          <w:lang w:val="en-US"/>
+        </w:rPr>
+      </w:pPr>
+      <w:r>
+        <w:rPr>
+          <w:lang w:val="en-US"/>
+        </w:rPr>
+        <w:t xml:space="preserve">WHERE </w:t>
+      </w:r>
+      <w:proofErr w:type="spellStart"/>
+      <w:r>
+        <w:rPr>
+          <w:lang w:val="en-US"/>
+        </w:rPr>
+        <w:t>w.user_id</w:t>
+      </w:r>
+      <w:proofErr w:type="spellEnd"/>
+      <w:r>
+        <w:rPr>
+          <w:lang w:val="en-US"/>
+        </w:rPr>
+        <w:t xml:space="preserve"> = 1;</w:t>
+      </w:r>
+    </w:p>
+    <w:p>
+      <w:pPr>
+        <w:rPr>
+          <w:lang w:val="en-US"/>
+        </w:rPr>
+      </w:pPr>
+    </w:p>
+    <w:p>
+      <w:pPr>
+        <w:rPr>
+          <w:lang w:val="en-US"/>
+        </w:rPr>
+      </w:pPr>
+      <w:r>
+        <w:rPr>
+          <w:lang w:val="en-US"/>
+        </w:rPr>
+        <w:t>-- Get all transactions for a specific user with crypto details</w:t>
+      </w:r>
+    </w:p>
+    <w:p>
+      <w:pPr>
+        <w:rPr>
+          <w:lang w:val="en-US"/>
+        </w:rPr>
+      </w:pPr>
+      <w:r>
+        <w:rPr>
+          <w:lang w:val="en-US"/>
+        </w:rPr>
+        <w:t xml:space="preserve">SELECT </w:t>
+      </w:r>
+    </w:p>
+    <w:p>
+      <w:pPr>
+        <w:rPr>
+          <w:lang w:val="en-US"/>
+        </w:rPr>
+      </w:pPr>
+      <w:r>
+        <w:rPr>
+          <w:lang w:val="en-US"/>
+        </w:rPr>
+        <w:t xml:space="preserve">    </w:t>
+      </w:r>
+      <w:proofErr w:type="spellStart"/>
+      <w:proofErr w:type="gramStart"/>
+      <w:r>
+        <w:rPr>
+          <w:lang w:val="en-US"/>
+        </w:rPr>
+        <w:t>t.transaction</w:t>
+      </w:r>
+      <w:proofErr w:type="gramEnd"/>
+      <w:r>
+        <w:rPr>
+          <w:lang w:val="en-US"/>
+        </w:rPr>
+        <w:t>_id</w:t>
+      </w:r>
+      <w:proofErr w:type="spellEnd"/>
+      <w:r>
+        <w:rPr>
+          <w:lang w:val="en-US"/>
+        </w:rPr>
+        <w:t>,</w:t>
+      </w:r>
+    </w:p>
+    <w:p>
+      <w:pPr>
+        <w:rPr>
+          <w:lang w:val="en-US"/>
+        </w:rPr>
+      </w:pPr>
+      <w:r>
+        <w:rPr>
+          <w:lang w:val="en-US"/>
+        </w:rPr>
+        <w:t xml:space="preserve">    </w:t>
+      </w:r>
+      <w:proofErr w:type="spellStart"/>
+      <w:r>
+        <w:rPr>
+          <w:lang w:val="en-US"/>
+        </w:rPr>
+        <w:t>c.ticker</w:t>
+      </w:r>
+      <w:proofErr w:type="spellEnd"/>
+      <w:r>
+        <w:rPr>
+          <w:lang w:val="en-US"/>
+        </w:rPr>
+        <w:t>,</w:t>
+      </w:r>
+    </w:p>
+    <w:p>
+      <w:pPr>
+        <w:rPr>
+          <w:lang w:val="en-US"/>
+        </w:rPr>
+      </w:pPr>
+      <w:r>
+        <w:rPr>
+          <w:lang w:val="en-US"/>
+        </w:rPr>
+        <w:t xml:space="preserve">    </w:t>
+      </w:r>
+      <w:proofErr w:type="spellStart"/>
+      <w:proofErr w:type="gramStart"/>
+      <w:r>
+        <w:rPr>
+          <w:lang w:val="en-US"/>
+        </w:rPr>
+        <w:t>t.amount</w:t>
+      </w:r>
+      <w:proofErr w:type="spellEnd"/>
+      <w:proofErr w:type="gramEnd"/>
+      <w:r>
+        <w:rPr>
+          <w:lang w:val="en-US"/>
+        </w:rPr>
+        <w:t>,</w:t>
+      </w:r>
+    </w:p>
+    <w:p>
+      <w:pPr>
+        <w:rPr>
+          <w:lang w:val="en-US"/>
+        </w:rPr>
+      </w:pPr>
+      <w:r>
+        <w:rPr>
+          <w:lang w:val="en-US"/>
+        </w:rPr>
+        <w:t xml:space="preserve">    </w:t>
+      </w:r>
+      <w:proofErr w:type="spellStart"/>
+      <w:proofErr w:type="gramStart"/>
+      <w:r>
+        <w:rPr>
+          <w:lang w:val="en-US"/>
+        </w:rPr>
+        <w:t>t.price</w:t>
+      </w:r>
+      <w:proofErr w:type="gramEnd"/>
+      <w:r>
+        <w:rPr>
+          <w:lang w:val="en-US"/>
+        </w:rPr>
+        <w:t>_at_tx</w:t>
+      </w:r>
+      <w:proofErr w:type="spellEnd"/>
+      <w:r>
+        <w:rPr>
+          <w:lang w:val="en-US"/>
+        </w:rPr>
+        <w:t>,</w:t>
+      </w:r>
+    </w:p>
+    <w:p>
+      <w:pPr>
+        <w:rPr>
+          <w:lang w:val="en-US"/>
+        </w:rPr>
+      </w:pPr>
+      <w:r>
+        <w:rPr>
+          <w:lang w:val="en-US"/>
+        </w:rPr>
+        <w:t xml:space="preserve">    (</w:t>
+      </w:r>
+      <w:proofErr w:type="spellStart"/>
+      <w:proofErr w:type="gramStart"/>
+      <w:r>
+        <w:rPr>
+          <w:lang w:val="en-US"/>
+        </w:rPr>
+        <w:t>t.amount</w:t>
+      </w:r>
+      <w:proofErr w:type="spellEnd"/>
+      <w:proofErr w:type="gramEnd"/>
+      <w:r>
+        <w:rPr>
+          <w:lang w:val="en-US"/>
+        </w:rPr>
+        <w:t xml:space="preserve"> * </w:t>
+      </w:r>
+      <w:proofErr w:type="spellStart"/>
+      <w:r>
+        <w:rPr>
+          <w:lang w:val="en-US"/>
+        </w:rPr>
+        <w:t>t.price_at_tx</w:t>
+      </w:r>
+      <w:proofErr w:type="spellEnd"/>
+      <w:r>
+        <w:rPr>
+          <w:lang w:val="en-US"/>
+        </w:rPr>
+        <w:t xml:space="preserve">) as </w:t>
+      </w:r>
+      <w:proofErr w:type="spellStart"/>
+      <w:r>
+        <w:rPr>
+          <w:lang w:val="en-US"/>
+        </w:rPr>
+        <w:t>transaction_value_usd</w:t>
+      </w:r>
+      <w:proofErr w:type="spellEnd"/>
+      <w:r>
+        <w:rPr>
+          <w:lang w:val="en-US"/>
+        </w:rPr>
+        <w:t>,</w:t>
+      </w:r>
+    </w:p>
+    <w:p>
+      <w:pPr>
+        <w:rPr>
+          <w:lang w:val="en-US"/>
+        </w:rPr>
+      </w:pPr>
+      <w:r>
+        <w:rPr>
+          <w:lang w:val="en-US"/>
+        </w:rPr>
+        <w:t xml:space="preserve">    </w:t>
+      </w:r>
+      <w:proofErr w:type="spellStart"/>
+      <w:proofErr w:type="gramStart"/>
+      <w:r>
+        <w:rPr>
+          <w:lang w:val="en-US"/>
+        </w:rPr>
+        <w:t>t.tx</w:t>
+      </w:r>
+      <w:proofErr w:type="gramEnd"/>
+      <w:r>
+        <w:rPr>
+          <w:lang w:val="en-US"/>
+        </w:rPr>
+        <w:t>_hash</w:t>
+      </w:r>
+      <w:proofErr w:type="spellEnd"/>
+    </w:p>
+    <w:p>
+      <w:pPr>
+        <w:rPr>
+          <w:lang w:val="en-US"/>
+        </w:rPr>
+      </w:pPr>
+      <w:r>
+        <w:rPr>
+          <w:lang w:val="en-US"/>
+        </w:rPr>
+        <w:lastRenderedPageBreak/>
+        <w:t>FROM transaction t</w:t>
+      </w:r>
+    </w:p>
+    <w:p>
+      <w:pPr>
+        <w:rPr>
+          <w:lang w:val="en-US"/>
+        </w:rPr>
+      </w:pPr>
+      <w:r>
+        <w:rPr>
+          <w:lang w:val="en-US"/>
+        </w:rPr>
+        <w:t xml:space="preserve">JOIN cryptocurrency c ON </w:t>
+      </w:r>
+      <w:proofErr w:type="spellStart"/>
+      <w:proofErr w:type="gramStart"/>
+      <w:r>
+        <w:rPr>
+          <w:lang w:val="en-US"/>
+        </w:rPr>
+        <w:t>t.crypto</w:t>
+      </w:r>
+      <w:proofErr w:type="gramEnd"/>
+      <w:r>
+        <w:rPr>
+          <w:lang w:val="en-US"/>
+        </w:rPr>
+        <w:t>_id</w:t>
+      </w:r>
+      <w:proofErr w:type="spellEnd"/>
+      <w:r>
+        <w:rPr>
+          <w:lang w:val="en-US"/>
+        </w:rPr>
+        <w:t xml:space="preserve"> = </w:t>
+      </w:r>
+      <w:proofErr w:type="spellStart"/>
+      <w:r>
+        <w:rPr>
+          <w:lang w:val="en-US"/>
+        </w:rPr>
+        <w:t>c.crypto_id</w:t>
+      </w:r>
+      <w:proofErr w:type="spellEnd"/>
+    </w:p>
+    <w:p>
+      <w:pPr>
+        <w:rPr>
+          <w:lang w:val="en-US"/>
+        </w:rPr>
+      </w:pPr>
+      <w:r>
+        <w:rPr>
+          <w:lang w:val="en-US"/>
+        </w:rPr>
+        <w:t xml:space="preserve">WHERE </w:t>
+      </w:r>
+      <w:proofErr w:type="spellStart"/>
+      <w:r>
+        <w:rPr>
+          <w:lang w:val="en-US"/>
+        </w:rPr>
+        <w:t>t.user_id</w:t>
+      </w:r>
+      <w:proofErr w:type="spellEnd"/>
+      <w:r>
+        <w:rPr>
+          <w:lang w:val="en-US"/>
+        </w:rPr>
+        <w:t xml:space="preserve"> = 1</w:t>
+      </w:r>
+    </w:p>
+    <w:p>
+      <w:pPr>
+        <w:rPr>
+          <w:lang w:val="en-US"/>
+        </w:rPr>
+      </w:pPr>
+      <w:r>
+        <w:rPr>
+          <w:lang w:val="en-US"/>
+        </w:rPr>
+        <w:t xml:space="preserve">ORDER BY </w:t>
+      </w:r>
+      <w:proofErr w:type="spellStart"/>
+      <w:proofErr w:type="gramStart"/>
+      <w:r>
+        <w:rPr>
+          <w:lang w:val="en-US"/>
+        </w:rPr>
+        <w:t>t.transaction</w:t>
+      </w:r>
+      <w:proofErr w:type="gramEnd"/>
+      <w:r>
+        <w:rPr>
+          <w:lang w:val="en-US"/>
+        </w:rPr>
+        <w:t>_id</w:t>
+      </w:r>
+      <w:proofErr w:type="spellEnd"/>
+      <w:r>
+        <w:rPr>
+          <w:lang w:val="en-US"/>
+        </w:rPr>
+        <w:t>;</w:t>
+      </w:r>
+    </w:p>
+    <w:p>
+      <w:pPr>
+        <w:rPr>
+          <w:lang w:val="en-US"/>
+        </w:rPr>
+      </w:pPr>
+    </w:p>
+    <w:p>
+      <w:pPr>
+        <w:rPr>
+          <w:lang w:val="en-US"/>
+        </w:rPr>
+      </w:pPr>
+      <w:r>
+        <w:rPr>
+          <w:lang w:val="en-US"/>
+        </w:rPr>
+        <w:t>-- Get users who hold a specific cryptocurrency (e.g., BTC)</w:t>
+      </w:r>
+    </w:p>
+    <w:p>
+      <w:pPr>
+        <w:rPr>
+          <w:lang w:val="en-US"/>
+        </w:rPr>
+      </w:pPr>
+      <w:r>
+        <w:rPr>
+          <w:lang w:val="en-US"/>
+        </w:rPr>
+        <w:t xml:space="preserve">SELECT </w:t>
+      </w:r>
+    </w:p>
+    <w:p>
+      <w:pPr>
+        <w:rPr>
+          <w:lang w:val="en-US"/>
+        </w:rPr>
+      </w:pPr>
+      <w:r>
+        <w:rPr>
+          <w:lang w:val="en-US"/>
+        </w:rPr>
+        <w:t xml:space="preserve">    </w:t>
+      </w:r>
+      <w:proofErr w:type="spellStart"/>
+      <w:proofErr w:type="gramStart"/>
+      <w:r>
+        <w:rPr>
+          <w:lang w:val="en-US"/>
+        </w:rPr>
+        <w:t>u.first</w:t>
+      </w:r>
+      <w:proofErr w:type="gramEnd"/>
+      <w:r>
+        <w:rPr>
+          <w:lang w:val="en-US"/>
+        </w:rPr>
+        <w:t>_name</w:t>
+      </w:r>
+      <w:proofErr w:type="spellEnd"/>
+      <w:r>
+        <w:rPr>
+          <w:lang w:val="en-US"/>
+        </w:rPr>
+        <w:t>,</w:t>
+      </w:r>
+    </w:p>
+    <w:p>
+      <w:pPr>
+        <w:rPr>
+          <w:lang w:val="en-US"/>
+        </w:rPr>
+      </w:pPr>
+      <w:r>
+        <w:rPr>
+          <w:lang w:val="en-US"/>
+        </w:rPr>
+        <w:t xml:space="preserve">    </w:t>
+      </w:r>
+      <w:proofErr w:type="spellStart"/>
+      <w:proofErr w:type="gramStart"/>
+      <w:r>
+        <w:rPr>
+          <w:lang w:val="en-US"/>
+        </w:rPr>
+        <w:t>u.last</w:t>
+      </w:r>
+      <w:proofErr w:type="gramEnd"/>
+      <w:r>
+        <w:rPr>
+          <w:lang w:val="en-US"/>
+        </w:rPr>
+        <w:t>_name</w:t>
+      </w:r>
+      <w:proofErr w:type="spellEnd"/>
+      <w:r>
+        <w:rPr>
+          <w:lang w:val="en-US"/>
+        </w:rPr>
+        <w:t>,</w:t>
+      </w:r>
+    </w:p>
+    <w:p>
+      <w:pPr>
+        <w:rPr>
+          <w:lang w:val="en-US"/>
+        </w:rPr>
+      </w:pPr>
+      <w:r>
+        <w:rPr>
+          <w:lang w:val="en-US"/>
+        </w:rPr>
+        <w:t xml:space="preserve">    </w:t>
+      </w:r>
+      <w:proofErr w:type="spellStart"/>
+      <w:r>
+        <w:rPr>
+          <w:lang w:val="en-US"/>
+        </w:rPr>
+        <w:t>w.value</w:t>
+      </w:r>
+      <w:proofErr w:type="spellEnd"/>
+      <w:r>
+        <w:rPr>
+          <w:lang w:val="en-US"/>
+        </w:rPr>
+        <w:t xml:space="preserve"> as </w:t>
+      </w:r>
+      <w:proofErr w:type="spellStart"/>
+      <w:r>
+        <w:rPr>
+          <w:lang w:val="en-US"/>
+        </w:rPr>
+        <w:t>btc_balance</w:t>
+      </w:r>
+      <w:proofErr w:type="spellEnd"/>
+      <w:r>
+        <w:rPr>
+          <w:lang w:val="en-US"/>
+        </w:rPr>
+        <w:t>,</w:t>
+      </w:r>
+    </w:p>
+    <w:p>
+      <w:pPr>
+        <w:rPr>
+          <w:lang w:val="en-US"/>
+        </w:rPr>
+      </w:pPr>
+      <w:r>
+        <w:rPr>
+          <w:lang w:val="en-US"/>
+        </w:rPr>
+        <w:t xml:space="preserve">    </w:t>
+      </w:r>
+      <w:proofErr w:type="spellStart"/>
+      <w:proofErr w:type="gramStart"/>
+      <w:r>
+        <w:rPr>
+          <w:lang w:val="en-US"/>
+        </w:rPr>
+        <w:t>w.wallet</w:t>
+      </w:r>
+      <w:proofErr w:type="gramEnd"/>
+      <w:r>
+        <w:rPr>
+          <w:lang w:val="en-US"/>
+        </w:rPr>
+        <w:t>_addr</w:t>
+      </w:r>
+      <w:proofErr w:type="spellEnd"/>
+    </w:p>
+    <w:p>
+      <w:pPr>
+        <w:rPr>
+          <w:lang w:val="en-US"/>
+        </w:rPr>
+      </w:pPr>
+      <w:r>
+        <w:rPr>
+          <w:lang w:val="en-US"/>
+        </w:rPr>
+        <w:t>FROM user u</w:t>
+      </w:r>
+    </w:p>
+    <w:p>
+      <w:pPr>
+        <w:rPr>
+          <w:lang w:val="en-US"/>
+        </w:rPr>
+      </w:pPr>
+      <w:r>
+        <w:rPr>
+          <w:lang w:val="en-US"/>
+        </w:rPr>
+        <w:t xml:space="preserve">JOIN </w:t>
+      </w:r>
+      <w:proofErr w:type="spellStart"/>
+      <w:r>
+        <w:rPr>
+          <w:lang w:val="en-US"/>
+        </w:rPr>
+        <w:t>user_wallet</w:t>
+      </w:r>
+      <w:proofErr w:type="spellEnd"/>
+      <w:r>
+        <w:rPr>
+          <w:lang w:val="en-US"/>
+        </w:rPr>
+        <w:t xml:space="preserve"> w ON </w:t>
+      </w:r>
+      <w:proofErr w:type="spellStart"/>
+      <w:r>
+        <w:rPr>
+          <w:lang w:val="en-US"/>
+        </w:rPr>
+        <w:t>u.user_id</w:t>
+      </w:r>
+      <w:proofErr w:type="spellEnd"/>
+      <w:r>
+        <w:rPr>
+          <w:lang w:val="en-US"/>
+        </w:rPr>
+        <w:t xml:space="preserve"> = </w:t>
+      </w:r>
+      <w:proofErr w:type="spellStart"/>
+      <w:r>
+        <w:rPr>
+          <w:lang w:val="en-US"/>
+        </w:rPr>
+        <w:t>w.user_id</w:t>
+      </w:r>
+      <w:proofErr w:type="spellEnd"/>
+    </w:p>
+    <w:p>
+      <w:pPr>
+        <w:rPr>
+          <w:lang w:val="en-US"/>
+        </w:rPr>
+      </w:pPr>
+      <w:r>
+        <w:rPr>
+          <w:lang w:val="en-US"/>
+        </w:rPr>
+        <w:t xml:space="preserve">JOIN cryptocurrency c ON </w:t>
+      </w:r>
+      <w:proofErr w:type="spellStart"/>
+      <w:proofErr w:type="gramStart"/>
+      <w:r>
+        <w:rPr>
+          <w:lang w:val="en-US"/>
+        </w:rPr>
+        <w:t>w.crypto</w:t>
+      </w:r>
+      <w:proofErr w:type="gramEnd"/>
+      <w:r>
+        <w:rPr>
+          <w:lang w:val="en-US"/>
+        </w:rPr>
+        <w:t>_id</w:t>
+      </w:r>
+      <w:proofErr w:type="spellEnd"/>
+      <w:r>
+        <w:rPr>
+          <w:lang w:val="en-US"/>
+        </w:rPr>
+        <w:t xml:space="preserve"> = </w:t>
+      </w:r>
+      <w:proofErr w:type="spellStart"/>
+      <w:r>
+        <w:rPr>
+          <w:lang w:val="en-US"/>
+        </w:rPr>
+        <w:t>c.crypto_id</w:t>
+      </w:r>
+      <w:proofErr w:type="spellEnd"/>
+    </w:p>
+    <w:p>
+      <w:pPr>
+        <w:rPr>
+          <w:lang w:val="en-US"/>
+        </w:rPr>
+      </w:pPr>
+      <w:r>
+        <w:rPr>
+          <w:lang w:val="en-US"/>
+        </w:rPr>
+        <w:t xml:space="preserve">WHERE </w:t>
+      </w:r>
+      <w:proofErr w:type="spellStart"/>
+      <w:proofErr w:type="gramStart"/>
+      <w:r>
+        <w:rPr>
+          <w:lang w:val="en-US"/>
+        </w:rPr>
+        <w:t>c.ticker</w:t>
+      </w:r>
+      <w:proofErr w:type="spellEnd"/>
+      <w:proofErr w:type="gramEnd"/>
+      <w:r>
+        <w:rPr>
+          <w:lang w:val="en-US"/>
+        </w:rPr>
+        <w:t xml:space="preserve"> = 'BTC';</w:t>
+      </w:r>
+    </w:p>
+    <w:p>
+      <w:pPr>
+        <w:rPr>
+          <w:lang w:val="en-US"/>
+        </w:rPr>
+      </w:pPr>
+    </w:p>
+    <w:p>
+      <w:pPr>
+        <w:rPr>
+          <w:lang w:val="en-US"/>
+        </w:rPr>
+      </w:pPr>
+    </w:p>
+    <w:p>
+      <w:pPr>
+        <w:rPr>
+          <w:lang w:val="en-US"/>
+        </w:rPr>
+      </w:pPr>
     </w:p>
     <w:sectPr>
       <w:pgSz w:w="11906" w:h="16838"/>

</xml_diff>